<commit_message>
iniciando a pagina de minhas reps
</commit_message>
<xml_diff>
--- a/storage/laudos/Laudo 5.708-2025.docx
+++ b/storage/laudos/Laudo 5.708-2025.docx
@@ -1245,7 +1245,7 @@
             </w:pPr>
             <w:r>
               <w:rPr/>
-              <w:t xml:space="preserve">UM</w:t>
+              <w:t xml:space="preserve">1</w:t>
             </w:r>
           </w:p>
         </w:tc>
@@ -1345,7 +1345,7 @@
             </w:pPr>
             <w:r>
               <w:rPr/>
-              <w:t xml:space="preserve">8,50 cm</w:t>
+              <w:t xml:space="preserve">8.50 cm</w:t>
             </w:r>
           </w:p>
         </w:tc>
@@ -1800,7 +1800,7 @@
             </w:pPr>
             <w:r>
               <w:rPr/>
-              <w:t xml:space="preserve">COMPRIMENTO 15,3 cm ALTURA 13,1 cm</w:t>
+              <w:t xml:space="preserve">COMPRIMENTO 15.3 cm ALTURA 13.1 cm</w:t>
             </w:r>
           </w:p>
         </w:tc>

</xml_diff>